<commit_message>
Se agrega CASO_DESARROLLO.docx version 2
</commit_message>
<xml_diff>
--- a/PROCESO_DESARROLLO/F7_AMBIENTE/CASO_DESARROLLO/CASO_DESARROLLO.docx
+++ b/PROCESO_DESARROLLO/F7_AMBIENTE/CASO_DESARROLLO/CASO_DESARROLLO.docx
@@ -2,28 +2,6 @@
 <file path=word/document.xml><?xml version="1.0" encoding="utf-8"?>
 <w:document xmlns:wpc="http://schemas.microsoft.com/office/word/2010/wordprocessingCanvas" xmlns:cx="http://schemas.microsoft.com/office/drawing/2014/chartex" xmlns:cx1="http://schemas.microsoft.com/office/drawing/2015/9/8/chartex" xmlns:cx2="http://schemas.microsoft.com/office/drawing/2015/10/21/chartex" xmlns:cx3="http://schemas.microsoft.com/office/drawing/2016/5/9/chartex" xmlns:cx4="http://schemas.microsoft.com/office/drawing/2016/5/10/chartex" xmlns:cx5="http://schemas.microsoft.com/office/drawing/2016/5/11/chartex" xmlns:mc="http://schemas.openxmlformats.org/markup-compatibility/2006" xmlns:o="urn:schemas-microsoft-com:office:office" xmlns:r="http://schemas.openxmlformats.org/officeDocument/2006/relationships" xmlns:m="http://schemas.openxmlformats.org/officeDocument/2006/math" xmlns:v="urn:schemas-microsoft-com:vml" xmlns:wp14="http://schemas.microsoft.com/office/word/2010/wordprocessingDrawing" xmlns:wp="http://schemas.openxmlformats.org/drawingml/2006/wordprocessingDrawing" xmlns:w10="urn:schemas-microsoft-com:office:word" xmlns:w="http://schemas.openxmlformats.org/wordprocessingml/2006/main" xmlns:w14="http://schemas.microsoft.com/office/word/2010/wordml" xmlns:w15="http://schemas.microsoft.com/office/word/2012/wordml" xmlns:w16se="http://schemas.microsoft.com/office/word/2015/wordml/symex" xmlns:wpg="http://schemas.microsoft.com/office/word/2010/wordprocessingGroup" xmlns:wpi="http://schemas.microsoft.com/office/word/2010/wordprocessingInk" xmlns:wne="http://schemas.microsoft.com/office/word/2006/wordml" xmlns:wps="http://schemas.microsoft.com/office/word/2010/wordprocessingShape" mc:Ignorable="w14 w15 w16se wp14">
   <w:body>
-    <w:p>
-      <w:pPr>
-        <w:spacing w:before="240" w:line="480" w:lineRule="auto"/>
-        <w:jc w:val="center"/>
-        <w:rPr>
-          <w:rFonts w:ascii="Tahoma" w:hAnsi="Tahoma" w:cs="Tahoma"/>
-          <w:b/>
-          <w:sz w:val="24"/>
-        </w:rPr>
-      </w:pPr>
-    </w:p>
-    <w:p>
-      <w:pPr>
-        <w:spacing w:before="240" w:line="480" w:lineRule="auto"/>
-        <w:jc w:val="center"/>
-        <w:rPr>
-          <w:rFonts w:ascii="Tahoma" w:hAnsi="Tahoma" w:cs="Tahoma"/>
-          <w:b/>
-          <w:sz w:val="24"/>
-        </w:rPr>
-      </w:pPr>
-    </w:p>
     <w:p>
       <w:pPr>
         <w:spacing w:before="240" w:line="480" w:lineRule="auto"/>
@@ -427,7 +405,16 @@
                 <w:sz w:val="24"/>
                 <w:szCs w:val="24"/>
               </w:rPr>
-              <w:t>1.0</w:t>
+              <w:t>2</w:t>
+            </w:r>
+            <w:r>
+              <w:rPr>
+                <w:rFonts w:ascii="Arial" w:hAnsi="Arial" w:cs="Arial"/>
+                <w:i/>
+                <w:sz w:val="24"/>
+                <w:szCs w:val="24"/>
+              </w:rPr>
+              <w:t>.0</w:t>
             </w:r>
           </w:p>
         </w:tc>
@@ -545,6 +532,30 @@
         <w:spacing w:before="240" w:line="480" w:lineRule="auto"/>
         <w:jc w:val="both"/>
         <w:rPr>
+          <w:rFonts w:ascii="Tahoma" w:hAnsi="Tahoma" w:cs="Tahoma"/>
+          <w:b/>
+          <w:sz w:val="24"/>
+        </w:rPr>
+      </w:pPr>
+      <w:bookmarkStart w:id="0" w:name="_GoBack"/>
+      <w:bookmarkEnd w:id="0"/>
+    </w:p>
+    <w:p>
+      <w:pPr>
+        <w:spacing w:before="240" w:line="480" w:lineRule="auto"/>
+        <w:jc w:val="both"/>
+        <w:rPr>
+          <w:rFonts w:ascii="Tahoma" w:hAnsi="Tahoma" w:cs="Tahoma"/>
+          <w:b/>
+          <w:sz w:val="24"/>
+        </w:rPr>
+      </w:pPr>
+    </w:p>
+    <w:p>
+      <w:pPr>
+        <w:spacing w:before="240" w:line="480" w:lineRule="auto"/>
+        <w:jc w:val="both"/>
+        <w:rPr>
           <w:rFonts w:ascii="Arial" w:hAnsi="Arial" w:cs="Arial"/>
           <w:b/>
         </w:rPr>
@@ -743,8 +754,6 @@
           <w:rFonts w:ascii="Arial" w:hAnsi="Arial" w:cs="Arial"/>
         </w:rPr>
       </w:pPr>
-      <w:bookmarkStart w:id="0" w:name="_GoBack"/>
-      <w:bookmarkEnd w:id="0"/>
     </w:p>
     <w:p>
       <w:pPr>
@@ -785,7 +794,13 @@
         <w:rPr>
           <w:rFonts w:ascii="Arial" w:hAnsi="Arial" w:cs="Arial"/>
         </w:rPr>
-        <w:t>Gobiernos municipales y sector urbano.</w:t>
+        <w:t>Se pretende que el proyecto se desarrolle en municipios o ciudades, en sus zonas céntricas o turísticas para el control de los lugares para estacionarse</w:t>
+      </w:r>
+      <w:r>
+        <w:rPr>
+          <w:rFonts w:ascii="Arial" w:hAnsi="Arial" w:cs="Arial"/>
+        </w:rPr>
+        <w:t>.</w:t>
       </w:r>
     </w:p>
     <w:p>
@@ -827,19 +842,55 @@
         <w:rPr>
           <w:rFonts w:ascii="Arial" w:hAnsi="Arial" w:cs="Arial"/>
         </w:rPr>
-        <w:t xml:space="preserve">El presente proyecto se planea desarrollar en ciudades o municipios que requieran un sistema de parquímetros, que no solo recauden </w:t>
-      </w:r>
-      <w:r>
-        <w:rPr>
-          <w:rFonts w:ascii="Arial" w:hAnsi="Arial" w:cs="Arial"/>
-        </w:rPr>
-        <w:t>la cuota</w:t>
-      </w:r>
-      <w:r>
-        <w:rPr>
-          <w:rFonts w:ascii="Arial" w:hAnsi="Arial" w:cs="Arial"/>
-        </w:rPr>
-        <w:t xml:space="preserve"> por estacionamiento, sino que le brinden al ciudadano común una forma de proteger su auto aun cuando no esté cerca de él, no solo protegerlo de la delincuencia, también de una posible multa por la falta del pago. Se pretende que el proyecto cubra las demandas tanto de un pequeño municipio como de una gran ciudad, para la plena satisfacción de clientes y usuarios.</w:t>
+        <w:t xml:space="preserve">El entorno donde se desarrollará será dentro del sector urbano, por </w:t>
+      </w:r>
+      <w:r>
+        <w:rPr>
+          <w:rFonts w:ascii="Arial" w:hAnsi="Arial" w:cs="Arial"/>
+        </w:rPr>
+        <w:t>ejemplo,</w:t>
+      </w:r>
+      <w:r>
+        <w:rPr>
+          <w:rFonts w:ascii="Arial" w:hAnsi="Arial" w:cs="Arial"/>
+        </w:rPr>
+        <w:t xml:space="preserve"> grandes y pequeñas</w:t>
+      </w:r>
+      <w:r>
+        <w:rPr>
+          <w:rFonts w:ascii="Arial" w:hAnsi="Arial" w:cs="Arial"/>
+        </w:rPr>
+        <w:t xml:space="preserve"> ciudades y municipios</w:t>
+      </w:r>
+      <w:r>
+        <w:rPr>
+          <w:rFonts w:ascii="Arial" w:hAnsi="Arial" w:cs="Arial"/>
+        </w:rPr>
+        <w:t xml:space="preserve"> con mucha afluencia de vehículos que requieran de un sistema de parquímetros que cubra sus necesidades</w:t>
+      </w:r>
+      <w:r>
+        <w:rPr>
+          <w:rFonts w:ascii="Arial" w:hAnsi="Arial" w:cs="Arial"/>
+        </w:rPr>
+        <w:t>.</w:t>
+      </w:r>
+      <w:r>
+        <w:rPr>
+          <w:rFonts w:ascii="Arial" w:hAnsi="Arial" w:cs="Arial"/>
+        </w:rPr>
+        <w:t xml:space="preserve"> Está pensado para incorporarse en la</w:t>
+      </w:r>
+      <w:r>
+        <w:rPr>
+          <w:rFonts w:ascii="Arial" w:hAnsi="Arial" w:cs="Arial"/>
+        </w:rPr>
+        <w:t>s</w:t>
+      </w:r>
+      <w:r>
+        <w:rPr>
+          <w:rFonts w:ascii="Arial" w:hAnsi="Arial" w:cs="Arial"/>
+        </w:rPr>
+        <w:t xml:space="preserve"> zonas con más tránsito, como lo pueden ser la zonas céntricas o zonas turísticas de la ciudad o municipio en donde se vaya a implementar.</w:t>
       </w:r>
     </w:p>
     <w:sectPr>

</xml_diff>